<commit_message>
Se agregó el número de página
</commit_message>
<xml_diff>
--- a/Documento Final-Manual de usuario.docx
+++ b/Documento Final-Manual de usuario.docx
@@ -1,6 +1,6 @@
 
 <file path=word/document.xml><?xml version="1.0" encoding="utf-8"?>
-<w:document xmlns:wpc="http://schemas.microsoft.com/office/word/2010/wordprocessingCanvas" xmlns:mc="http://schemas.openxmlformats.org/markup-compatibility/2006" xmlns:o="urn:schemas-microsoft-com:office:office" xmlns:r="http://schemas.openxmlformats.org/officeDocument/2006/relationships" xmlns:m="http://schemas.openxmlformats.org/officeDocument/2006/math" xmlns:v="urn:schemas-microsoft-com:vml" xmlns:wp14="http://schemas.microsoft.com/office/word/2010/wordprocessingDrawing" xmlns:wp="http://schemas.openxmlformats.org/drawingml/2006/wordprocessingDrawing" xmlns:w10="urn:schemas-microsoft-com:office:word" xmlns:w="http://schemas.openxmlformats.org/wordprocessingml/2006/main" xmlns:w14="http://schemas.microsoft.com/office/word/2010/wordml" xmlns:w15="http://schemas.microsoft.com/office/word/2012/wordml" xmlns:wpg="http://schemas.microsoft.com/office/word/2010/wordprocessingGroup" xmlns:wpi="http://schemas.microsoft.com/office/word/2010/wordprocessingInk" xmlns:wne="http://schemas.microsoft.com/office/word/2006/wordml" xmlns:wps="http://schemas.microsoft.com/office/word/2010/wordprocessingShape" mc:Ignorable="w14 w15 wp14">
+<w:document xmlns:wpc="http://schemas.microsoft.com/office/word/2010/wordprocessingCanvas" xmlns:mo="http://schemas.microsoft.com/office/mac/office/2008/main" xmlns:mc="http://schemas.openxmlformats.org/markup-compatibility/2006" xmlns:mv="urn:schemas-microsoft-com:mac:vml" xmlns:o="urn:schemas-microsoft-com:office:office" xmlns:r="http://schemas.openxmlformats.org/officeDocument/2006/relationships" xmlns:m="http://schemas.openxmlformats.org/officeDocument/2006/math" xmlns:v="urn:schemas-microsoft-com:vml" xmlns:wp14="http://schemas.microsoft.com/office/word/2010/wordprocessingDrawing" xmlns:wp="http://schemas.openxmlformats.org/drawingml/2006/wordprocessingDrawing" xmlns:w10="urn:schemas-microsoft-com:office:word" xmlns:w="http://schemas.openxmlformats.org/wordprocessingml/2006/main" xmlns:w14="http://schemas.microsoft.com/office/word/2010/wordml" xmlns:w15="http://schemas.microsoft.com/office/word/2012/wordml" xmlns:wpg="http://schemas.microsoft.com/office/word/2010/wordprocessingGroup" xmlns:wpi="http://schemas.microsoft.com/office/word/2010/wordprocessingInk" xmlns:wne="http://schemas.microsoft.com/office/word/2006/wordml" xmlns:wps="http://schemas.microsoft.com/office/word/2010/wordprocessingShape" mc:Ignorable="w14 w15 wp14">
   <w:body>
     <w:p>
       <w:pPr>
@@ -18,7 +18,7 @@
           <w:sz w:val="32"/>
         </w:rPr>
         <w:drawing>
-          <wp:anchor distT="0" distB="0" distL="114300" distR="114300" simplePos="0" relativeHeight="251659264" behindDoc="0" locked="0" layoutInCell="1" allowOverlap="1" wp14:anchorId="5C0A382B" wp14:editId="0F19B107">
+          <wp:anchor distT="0" distB="0" distL="114300" distR="114300" simplePos="0" relativeHeight="251659264" behindDoc="0" locked="0" layoutInCell="1" allowOverlap="1" wp14:anchorId="7692077D" wp14:editId="5B362BC9">
             <wp:simplePos x="0" y="0"/>
             <wp:positionH relativeFrom="margin">
               <wp:posOffset>1562100</wp:posOffset>
@@ -43,7 +43,7 @@
                     </pic:cNvPicPr>
                   </pic:nvPicPr>
                   <pic:blipFill rotWithShape="1">
-                    <a:blip r:embed="rId6">
+                    <a:blip r:embed="rId8">
                       <a:extLst>
                         <a:ext uri="{28A0092B-C50C-407E-A947-70E740481C1C}">
                           <a14:useLocalDpi xmlns:a14="http://schemas.microsoft.com/office/drawing/2010/main" val="0"/>
@@ -257,6 +257,17 @@
         </w:rPr>
         <w:t>Manual de usuario</w:t>
       </w:r>
+      <w:r>
+        <w:rPr>
+          <w:rFonts w:ascii="Times New Roman" w:hAnsi="Times New Roman" w:cs="Times New Roman"/>
+          <w:b/>
+          <w:sz w:val="28"/>
+          <w:lang w:val="es-ES"/>
+        </w:rPr>
+        <w:t xml:space="preserve"> – Objective Plox</w:t>
+      </w:r>
+      <w:bookmarkStart w:id="0" w:name="_GoBack"/>
+      <w:bookmarkEnd w:id="0"/>
     </w:p>
     <w:p>
       <w:pPr>
@@ -469,7 +480,10 @@
     <w:sdt>
       <w:sdtPr>
         <w:rPr>
-          <w:rFonts w:ascii="Times New Roman" w:hAnsi="Times New Roman" w:cs="Times New Roman"/>
+          <w:rFonts w:ascii="Times New Roman" w:eastAsiaTheme="minorHAnsi" w:hAnsi="Times New Roman" w:cs="Times New Roman"/>
+          <w:color w:val="auto"/>
+          <w:sz w:val="22"/>
+          <w:szCs w:val="22"/>
         </w:rPr>
         <w:id w:val="407505542"/>
         <w:docPartObj>
@@ -479,13 +493,9 @@
       </w:sdtPr>
       <w:sdtEndPr>
         <w:rPr>
-          <w:rFonts w:eastAsiaTheme="minorHAnsi"/>
           <w:b/>
           <w:bCs/>
           <w:noProof/>
-          <w:color w:val="auto"/>
-          <w:sz w:val="22"/>
-          <w:szCs w:val="22"/>
         </w:rPr>
       </w:sdtEndPr>
       <w:sdtContent>
@@ -497,31 +507,13 @@
               <w:color w:val="auto"/>
             </w:rPr>
           </w:pPr>
-          <w:proofErr w:type="spellStart"/>
           <w:r>
             <w:rPr>
               <w:rFonts w:ascii="Times New Roman" w:hAnsi="Times New Roman" w:cs="Times New Roman"/>
               <w:color w:val="auto"/>
             </w:rPr>
-            <w:t>Tabla</w:t>
+            <w:t>Tabla de contenidos</w:t>
           </w:r>
-          <w:proofErr w:type="spellEnd"/>
-          <w:r>
-            <w:rPr>
-              <w:rFonts w:ascii="Times New Roman" w:hAnsi="Times New Roman" w:cs="Times New Roman"/>
-              <w:color w:val="auto"/>
-            </w:rPr>
-            <w:t xml:space="preserve"> de </w:t>
-          </w:r>
-          <w:proofErr w:type="spellStart"/>
-          <w:r>
-            <w:rPr>
-              <w:rFonts w:ascii="Times New Roman" w:hAnsi="Times New Roman" w:cs="Times New Roman"/>
-              <w:color w:val="auto"/>
-            </w:rPr>
-            <w:t>contenidos</w:t>
-          </w:r>
-          <w:proofErr w:type="spellEnd"/>
         </w:p>
         <w:p>
           <w:pPr>
@@ -783,8 +775,6 @@
               </w:rPr>
               <w:t>Declaración de una función</w:t>
             </w:r>
-            <w:bookmarkStart w:id="0" w:name="_GoBack"/>
-            <w:bookmarkEnd w:id="0"/>
             <w:r>
               <w:rPr>
                 <w:noProof/>
@@ -1890,21 +1880,12 @@
           <w:lang w:val="es-MX"/>
         </w:rPr>
       </w:pPr>
-      <w:proofErr w:type="spellStart"/>
-      <w:r>
-        <w:rPr>
-          <w:rFonts w:ascii="Times New Roman" w:hAnsi="Times New Roman" w:cs="Times New Roman"/>
-          <w:lang w:val="es-MX"/>
-        </w:rPr>
-        <w:t>var</w:t>
-      </w:r>
-      <w:proofErr w:type="spellEnd"/>
-      <w:r>
-        <w:rPr>
-          <w:rFonts w:ascii="Times New Roman" w:hAnsi="Times New Roman" w:cs="Times New Roman"/>
-          <w:lang w:val="es-MX"/>
-        </w:rPr>
-        <w:t xml:space="preserve"> [tipo de dato] [nombre de la variable];</w:t>
+      <w:r>
+        <w:rPr>
+          <w:rFonts w:ascii="Times New Roman" w:hAnsi="Times New Roman" w:cs="Times New Roman"/>
+          <w:lang w:val="es-MX"/>
+        </w:rPr>
+        <w:t>var [tipo de dato] [nombre de la variable];</w:t>
       </w:r>
     </w:p>
     <w:p>
@@ -1919,37 +1900,12 @@
           <w:lang w:val="es-MX"/>
         </w:rPr>
       </w:pPr>
-      <w:proofErr w:type="spellStart"/>
-      <w:r>
-        <w:rPr>
-          <w:rFonts w:ascii="Times New Roman" w:hAnsi="Times New Roman" w:cs="Times New Roman"/>
-          <w:lang w:val="es-MX"/>
-        </w:rPr>
-        <w:t>var</w:t>
-      </w:r>
-      <w:proofErr w:type="spellEnd"/>
-      <w:r>
-        <w:rPr>
-          <w:rFonts w:ascii="Times New Roman" w:hAnsi="Times New Roman" w:cs="Times New Roman"/>
-          <w:lang w:val="es-MX"/>
-        </w:rPr>
-        <w:t xml:space="preserve"> [open/</w:t>
-      </w:r>
-      <w:proofErr w:type="spellStart"/>
-      <w:r>
-        <w:rPr>
-          <w:rFonts w:ascii="Times New Roman" w:hAnsi="Times New Roman" w:cs="Times New Roman"/>
-          <w:lang w:val="es-MX"/>
-        </w:rPr>
-        <w:t>hidden</w:t>
-      </w:r>
-      <w:proofErr w:type="spellEnd"/>
-      <w:r>
-        <w:rPr>
-          <w:rFonts w:ascii="Times New Roman" w:hAnsi="Times New Roman" w:cs="Times New Roman"/>
-          <w:lang w:val="es-MX"/>
-        </w:rPr>
-        <w:t>] [tipo de dato] [nombre de la variable];</w:t>
+      <w:r>
+        <w:rPr>
+          <w:rFonts w:ascii="Times New Roman" w:hAnsi="Times New Roman" w:cs="Times New Roman"/>
+          <w:lang w:val="es-MX"/>
+        </w:rPr>
+        <w:t>var [open/hidden] [tipo de dato] [nombre de la variable];</w:t>
       </w:r>
     </w:p>
     <w:p>
@@ -1989,23 +1945,7 @@
           <w:rFonts w:ascii="Times New Roman" w:hAnsi="Times New Roman" w:cs="Times New Roman"/>
           <w:lang w:val="es-MX"/>
         </w:rPr>
-        <w:t>funk [open/</w:t>
-      </w:r>
-      <w:proofErr w:type="spellStart"/>
-      <w:r>
-        <w:rPr>
-          <w:rFonts w:ascii="Times New Roman" w:hAnsi="Times New Roman" w:cs="Times New Roman"/>
-          <w:lang w:val="es-MX"/>
-        </w:rPr>
-        <w:t>hidden</w:t>
-      </w:r>
-      <w:proofErr w:type="spellEnd"/>
-      <w:r>
-        <w:rPr>
-          <w:rFonts w:ascii="Times New Roman" w:hAnsi="Times New Roman" w:cs="Times New Roman"/>
-          <w:lang w:val="es-MX"/>
-        </w:rPr>
-        <w:t>] [tipo de dato] [nombre de la función] () {}</w:t>
+        <w:t>funk [open/hidden] [tipo de dato] [nombre de la función] () {}</w:t>
       </w:r>
     </w:p>
     <w:p>
@@ -2092,25 +2032,7 @@
           <w:color w:val="auto"/>
           <w:lang w:val="es-MX"/>
         </w:rPr>
-        <w:t xml:space="preserve"> de un if, </w:t>
-      </w:r>
-      <w:proofErr w:type="spellStart"/>
-      <w:r>
-        <w:rPr>
-          <w:rFonts w:ascii="Times New Roman" w:hAnsi="Times New Roman" w:cs="Times New Roman"/>
-          <w:color w:val="auto"/>
-          <w:lang w:val="es-MX"/>
-        </w:rPr>
-        <w:t>elsif</w:t>
-      </w:r>
-      <w:proofErr w:type="spellEnd"/>
-      <w:r>
-        <w:rPr>
-          <w:rFonts w:ascii="Times New Roman" w:hAnsi="Times New Roman" w:cs="Times New Roman"/>
-          <w:color w:val="auto"/>
-          <w:lang w:val="es-MX"/>
-        </w:rPr>
-        <w:t>, else</w:t>
+        <w:t xml:space="preserve"> de un if, elsif, else</w:t>
       </w:r>
       <w:bookmarkEnd w:id="6"/>
     </w:p>
@@ -2129,49 +2051,7 @@
         <w:rPr>
           <w:rFonts w:ascii="Times New Roman" w:hAnsi="Times New Roman" w:cs="Times New Roman"/>
         </w:rPr>
-        <w:t>If ([</w:t>
-      </w:r>
-      <w:proofErr w:type="spellStart"/>
-      <w:r>
-        <w:rPr>
-          <w:rFonts w:ascii="Times New Roman" w:hAnsi="Times New Roman" w:cs="Times New Roman"/>
-        </w:rPr>
-        <w:t>condición</w:t>
-      </w:r>
-      <w:proofErr w:type="spellEnd"/>
-      <w:r>
-        <w:rPr>
-          <w:rFonts w:ascii="Times New Roman" w:hAnsi="Times New Roman" w:cs="Times New Roman"/>
-        </w:rPr>
-        <w:t xml:space="preserve">]) {} </w:t>
-      </w:r>
-      <w:proofErr w:type="spellStart"/>
-      <w:r>
-        <w:rPr>
-          <w:rFonts w:ascii="Times New Roman" w:hAnsi="Times New Roman" w:cs="Times New Roman"/>
-        </w:rPr>
-        <w:t>elsif</w:t>
-      </w:r>
-      <w:proofErr w:type="spellEnd"/>
-      <w:r>
-        <w:rPr>
-          <w:rFonts w:ascii="Times New Roman" w:hAnsi="Times New Roman" w:cs="Times New Roman"/>
-        </w:rPr>
-        <w:t xml:space="preserve"> ([</w:t>
-      </w:r>
-      <w:proofErr w:type="spellStart"/>
-      <w:r>
-        <w:rPr>
-          <w:rFonts w:ascii="Times New Roman" w:hAnsi="Times New Roman" w:cs="Times New Roman"/>
-        </w:rPr>
-        <w:t>condición</w:t>
-      </w:r>
-      <w:proofErr w:type="spellEnd"/>
-      <w:r>
-        <w:rPr>
-          <w:rFonts w:ascii="Times New Roman" w:hAnsi="Times New Roman" w:cs="Times New Roman"/>
-        </w:rPr>
-        <w:t>]) {} else {}</w:t>
+        <w:t>If ([condición]) {} elsif ([condición]) {} else {}</w:t>
       </w:r>
     </w:p>
     <w:p>
@@ -2183,7 +2063,6 @@
         </w:rPr>
       </w:pPr>
       <w:bookmarkStart w:id="7" w:name="_Toc450040452"/>
-      <w:proofErr w:type="spellStart"/>
       <w:r>
         <w:rPr>
           <w:rFonts w:ascii="Times New Roman" w:hAnsi="Times New Roman" w:cs="Times New Roman"/>
@@ -2191,29 +2070,12 @@
         </w:rPr>
         <w:t>Estructura</w:t>
       </w:r>
-      <w:proofErr w:type="spellEnd"/>
       <w:r>
         <w:rPr>
           <w:rFonts w:ascii="Times New Roman" w:hAnsi="Times New Roman" w:cs="Times New Roman"/>
           <w:color w:val="auto"/>
         </w:rPr>
-        <w:t xml:space="preserve"> de </w:t>
-      </w:r>
-      <w:proofErr w:type="gramStart"/>
-      <w:r>
-        <w:rPr>
-          <w:rFonts w:ascii="Times New Roman" w:hAnsi="Times New Roman" w:cs="Times New Roman"/>
-          <w:color w:val="auto"/>
-        </w:rPr>
-        <w:t>un</w:t>
-      </w:r>
-      <w:proofErr w:type="gramEnd"/>
-      <w:r>
-        <w:rPr>
-          <w:rFonts w:ascii="Times New Roman" w:hAnsi="Times New Roman" w:cs="Times New Roman"/>
-          <w:color w:val="auto"/>
-        </w:rPr>
-        <w:t xml:space="preserve"> while</w:t>
+        <w:t xml:space="preserve"> de un while</w:t>
       </w:r>
       <w:bookmarkEnd w:id="7"/>
     </w:p>
@@ -2232,21 +2094,7 @@
         <w:rPr>
           <w:rFonts w:ascii="Times New Roman" w:hAnsi="Times New Roman" w:cs="Times New Roman"/>
         </w:rPr>
-        <w:t>while([</w:t>
-      </w:r>
-      <w:proofErr w:type="spellStart"/>
-      <w:r>
-        <w:rPr>
-          <w:rFonts w:ascii="Times New Roman" w:hAnsi="Times New Roman" w:cs="Times New Roman"/>
-        </w:rPr>
-        <w:t>condición</w:t>
-      </w:r>
-      <w:proofErr w:type="spellEnd"/>
-      <w:r>
-        <w:rPr>
-          <w:rFonts w:ascii="Times New Roman" w:hAnsi="Times New Roman" w:cs="Times New Roman"/>
-        </w:rPr>
-        <w:t>]) {}</w:t>
+        <w:t>while([condición]) {}</w:t>
       </w:r>
     </w:p>
     <w:p>
@@ -2292,21 +2140,7 @@
         <w:rPr>
           <w:rFonts w:ascii="Times New Roman" w:hAnsi="Times New Roman" w:cs="Times New Roman"/>
         </w:rPr>
-        <w:t>do {} while([</w:t>
-      </w:r>
-      <w:proofErr w:type="spellStart"/>
-      <w:r>
-        <w:rPr>
-          <w:rFonts w:ascii="Times New Roman" w:hAnsi="Times New Roman" w:cs="Times New Roman"/>
-        </w:rPr>
-        <w:t>condición</w:t>
-      </w:r>
-      <w:proofErr w:type="spellEnd"/>
-      <w:r>
-        <w:rPr>
-          <w:rFonts w:ascii="Times New Roman" w:hAnsi="Times New Roman" w:cs="Times New Roman"/>
-        </w:rPr>
-        <w:t>]);</w:t>
+        <w:t>do {} while([condición]);</w:t>
       </w:r>
     </w:p>
     <w:p>
@@ -2341,37 +2175,12 @@
           <w:lang w:val="es-ES"/>
         </w:rPr>
       </w:pPr>
-      <w:proofErr w:type="spellStart"/>
-      <w:r>
-        <w:rPr>
-          <w:rFonts w:ascii="Times New Roman" w:hAnsi="Times New Roman" w:cs="Times New Roman"/>
-          <w:lang w:val="es-ES"/>
-        </w:rPr>
-        <w:t>var</w:t>
-      </w:r>
-      <w:proofErr w:type="spellEnd"/>
-      <w:r>
-        <w:rPr>
-          <w:rFonts w:ascii="Times New Roman" w:hAnsi="Times New Roman" w:cs="Times New Roman"/>
-          <w:lang w:val="es-ES"/>
-        </w:rPr>
-        <w:t xml:space="preserve"> [tipo de dato] [nombre de la variable] [</w:t>
-      </w:r>
-      <w:proofErr w:type="spellStart"/>
-      <w:r>
-        <w:rPr>
-          <w:rFonts w:ascii="Times New Roman" w:hAnsi="Times New Roman" w:cs="Times New Roman"/>
-          <w:lang w:val="es-ES"/>
-        </w:rPr>
-        <w:t>limíte</w:t>
-      </w:r>
-      <w:proofErr w:type="spellEnd"/>
-      <w:r>
-        <w:rPr>
-          <w:rFonts w:ascii="Times New Roman" w:hAnsi="Times New Roman" w:cs="Times New Roman"/>
-          <w:lang w:val="es-ES"/>
-        </w:rPr>
-        <w:t xml:space="preserve"> inferior…límite superior]*;</w:t>
+      <w:r>
+        <w:rPr>
+          <w:rFonts w:ascii="Times New Roman" w:hAnsi="Times New Roman" w:cs="Times New Roman"/>
+          <w:lang w:val="es-ES"/>
+        </w:rPr>
+        <w:t>var [tipo de dato] [nombre de la variable] [limíte inferior…límite superior]*;</w:t>
       </w:r>
     </w:p>
     <w:p>
@@ -2406,37 +2215,12 @@
           <w:lang w:val="es-ES"/>
         </w:rPr>
       </w:pPr>
-      <w:proofErr w:type="spellStart"/>
-      <w:r>
-        <w:rPr>
-          <w:rFonts w:ascii="Times New Roman" w:hAnsi="Times New Roman" w:cs="Times New Roman"/>
-          <w:lang w:val="es-ES"/>
-        </w:rPr>
-        <w:t>habemvs</w:t>
-      </w:r>
-      <w:proofErr w:type="spellEnd"/>
-      <w:r>
-        <w:rPr>
-          <w:rFonts w:ascii="Times New Roman" w:hAnsi="Times New Roman" w:cs="Times New Roman"/>
-          <w:lang w:val="es-ES"/>
-        </w:rPr>
-        <w:t xml:space="preserve"> </w:t>
-      </w:r>
-      <w:proofErr w:type="spellStart"/>
-      <w:r>
-        <w:rPr>
-          <w:rFonts w:ascii="Times New Roman" w:hAnsi="Times New Roman" w:cs="Times New Roman"/>
-          <w:lang w:val="es-ES"/>
-        </w:rPr>
-        <w:t>species</w:t>
-      </w:r>
-      <w:proofErr w:type="spellEnd"/>
-      <w:r>
-        <w:rPr>
-          <w:rFonts w:ascii="Times New Roman" w:hAnsi="Times New Roman" w:cs="Times New Roman"/>
-          <w:lang w:val="es-ES"/>
-        </w:rPr>
-        <w:t xml:space="preserve"> [tipo de dato] [nombre de la clase] {}</w:t>
+      <w:r>
+        <w:rPr>
+          <w:rFonts w:ascii="Times New Roman" w:hAnsi="Times New Roman" w:cs="Times New Roman"/>
+          <w:lang w:val="es-ES"/>
+        </w:rPr>
+        <w:t>habemvs species [tipo de dato] [nombre de la clase] {}</w:t>
       </w:r>
     </w:p>
     <w:p>
@@ -2471,37 +2255,12 @@
           <w:lang w:val="es-ES"/>
         </w:rPr>
       </w:pPr>
-      <w:proofErr w:type="spellStart"/>
-      <w:r>
-        <w:rPr>
-          <w:rFonts w:ascii="Times New Roman" w:hAnsi="Times New Roman" w:cs="Times New Roman"/>
-          <w:lang w:val="es-ES"/>
-        </w:rPr>
-        <w:t>habemvs</w:t>
-      </w:r>
-      <w:proofErr w:type="spellEnd"/>
-      <w:r>
-        <w:rPr>
-          <w:rFonts w:ascii="Times New Roman" w:hAnsi="Times New Roman" w:cs="Times New Roman"/>
-          <w:lang w:val="es-ES"/>
-        </w:rPr>
-        <w:t xml:space="preserve"> </w:t>
-      </w:r>
-      <w:proofErr w:type="spellStart"/>
-      <w:r>
-        <w:rPr>
-          <w:rFonts w:ascii="Times New Roman" w:hAnsi="Times New Roman" w:cs="Times New Roman"/>
-          <w:lang w:val="es-ES"/>
-        </w:rPr>
-        <w:t>species</w:t>
-      </w:r>
-      <w:proofErr w:type="spellEnd"/>
-      <w:r>
-        <w:rPr>
-          <w:rFonts w:ascii="Times New Roman" w:hAnsi="Times New Roman" w:cs="Times New Roman"/>
-          <w:lang w:val="es-ES"/>
-        </w:rPr>
-        <w:t xml:space="preserve"> [tipo de </w:t>
+      <w:r>
+        <w:rPr>
+          <w:rFonts w:ascii="Times New Roman" w:hAnsi="Times New Roman" w:cs="Times New Roman"/>
+          <w:lang w:val="es-ES"/>
+        </w:rPr>
+        <w:t xml:space="preserve">habemvs species [tipo de </w:t>
       </w:r>
       <w:r>
         <w:rPr>
@@ -2510,7 +2269,6 @@
         </w:rPr>
         <w:t xml:space="preserve">dato] [nombre de la clase] </w:t>
       </w:r>
-      <w:proofErr w:type="spellStart"/>
       <w:r>
         <w:rPr>
           <w:rFonts w:ascii="Times New Roman" w:hAnsi="Times New Roman" w:cs="Times New Roman"/>
@@ -2518,7 +2276,6 @@
         </w:rPr>
         <w:t>heirof</w:t>
       </w:r>
-      <w:proofErr w:type="spellEnd"/>
       <w:r>
         <w:rPr>
           <w:rFonts w:ascii="Times New Roman" w:hAnsi="Times New Roman" w:cs="Times New Roman"/>
@@ -2566,30 +2323,12 @@
           <w:lang w:val="es-ES"/>
         </w:rPr>
       </w:pPr>
-      <w:proofErr w:type="spellStart"/>
-      <w:proofErr w:type="gramStart"/>
-      <w:r>
-        <w:rPr>
-          <w:rFonts w:ascii="Times New Roman" w:hAnsi="Times New Roman" w:cs="Times New Roman"/>
-          <w:lang w:val="es-ES"/>
-        </w:rPr>
-        <w:t>say</w:t>
-      </w:r>
-      <w:proofErr w:type="spellEnd"/>
-      <w:r>
-        <w:rPr>
-          <w:rFonts w:ascii="Times New Roman" w:hAnsi="Times New Roman" w:cs="Times New Roman"/>
-          <w:lang w:val="es-ES"/>
-        </w:rPr>
-        <w:t>(</w:t>
-      </w:r>
-      <w:proofErr w:type="gramEnd"/>
-      <w:r>
-        <w:rPr>
-          <w:rFonts w:ascii="Times New Roman" w:hAnsi="Times New Roman" w:cs="Times New Roman"/>
-          <w:lang w:val="es-ES"/>
-        </w:rPr>
-        <w:t xml:space="preserve">); – permite imprimir texto o una variable. </w:t>
+      <w:r>
+        <w:rPr>
+          <w:rFonts w:ascii="Times New Roman" w:hAnsi="Times New Roman" w:cs="Times New Roman"/>
+          <w:lang w:val="es-ES"/>
+        </w:rPr>
+        <w:t xml:space="preserve">say(); – permite imprimir texto o una variable. </w:t>
       </w:r>
     </w:p>
     <w:p>
@@ -2604,31 +2343,13 @@
           <w:lang w:val="es-ES"/>
         </w:rPr>
       </w:pPr>
-      <w:proofErr w:type="spellStart"/>
-      <w:proofErr w:type="gramStart"/>
       <w:r>
         <w:rPr>
           <w:rFonts w:ascii="Times New Roman" w:hAnsi="Times New Roman" w:cs="Times New Roman"/>
           <w:lang w:val="es-ES"/>
         </w:rPr>
         <w:lastRenderedPageBreak/>
-        <w:t>hear</w:t>
-      </w:r>
-      <w:proofErr w:type="spellEnd"/>
-      <w:r>
-        <w:rPr>
-          <w:rFonts w:ascii="Times New Roman" w:hAnsi="Times New Roman" w:cs="Times New Roman"/>
-          <w:lang w:val="es-ES"/>
-        </w:rPr>
-        <w:t>(</w:t>
-      </w:r>
-      <w:proofErr w:type="gramEnd"/>
-      <w:r>
-        <w:rPr>
-          <w:rFonts w:ascii="Times New Roman" w:hAnsi="Times New Roman" w:cs="Times New Roman"/>
-          <w:lang w:val="es-ES"/>
-        </w:rPr>
-        <w:t xml:space="preserve">); - permite leer un valor del teclado. </w:t>
+        <w:t xml:space="preserve">hear(); - permite leer un valor del teclado. </w:t>
       </w:r>
     </w:p>
     <w:p>
@@ -2671,25 +2392,9 @@
           <w:rFonts w:ascii="Times New Roman" w:hAnsi="Times New Roman" w:cs="Times New Roman"/>
           <w:lang w:val="es-MX"/>
         </w:rPr>
-        <w:t xml:space="preserve">Para poder instalar todo el proyecto primero es necesario bajar un </w:t>
-      </w:r>
-      <w:proofErr w:type="spellStart"/>
-      <w:r>
-        <w:rPr>
-          <w:rFonts w:ascii="Times New Roman" w:hAnsi="Times New Roman" w:cs="Times New Roman"/>
-          <w:lang w:val="es-MX"/>
-        </w:rPr>
-        <w:t>zip</w:t>
-      </w:r>
-      <w:proofErr w:type="spellEnd"/>
-      <w:r>
-        <w:rPr>
-          <w:rFonts w:ascii="Times New Roman" w:hAnsi="Times New Roman" w:cs="Times New Roman"/>
-          <w:lang w:val="es-MX"/>
-        </w:rPr>
-        <w:t xml:space="preserve"> con todo el proyecto. Este se puede encontrar en la siguiente liga: </w:t>
-      </w:r>
-      <w:hyperlink r:id="rId7" w:history="1">
+        <w:t xml:space="preserve">Para poder instalar todo el proyecto primero es necesario bajar un zip con todo el proyecto. Este se puede encontrar en la siguiente liga: </w:t>
+      </w:r>
+      <w:hyperlink r:id="rId9" w:history="1">
         <w:r>
           <w:rPr>
             <w:rStyle w:val="Hyperlink"/>
@@ -2776,7 +2481,7 @@
         </w:rPr>
         <w:t xml:space="preserve"> Liga: </w:t>
       </w:r>
-      <w:hyperlink r:id="rId8" w:history="1">
+      <w:hyperlink r:id="rId10" w:history="1">
         <w:r>
           <w:rPr>
             <w:rStyle w:val="Hyperlink"/>
@@ -2804,14 +2509,7 @@
           <w:i/>
           <w:lang w:val="es-ES"/>
         </w:rPr>
-        <w:t xml:space="preserve">Tener </w:t>
-      </w:r>
-      <w:r>
-        <w:rPr>
-          <w:i/>
-          <w:lang w:val="es-ES"/>
-        </w:rPr>
-        <w:t>la última versión de la gema de Racc. Liga:</w:t>
+        <w:t>Tener la última versión de la gema de Racc. Liga:</w:t>
       </w:r>
       <w:r>
         <w:rPr>
@@ -2819,7 +2517,7 @@
         </w:rPr>
         <w:t xml:space="preserve"> </w:t>
       </w:r>
-      <w:hyperlink r:id="rId9" w:history="1">
+      <w:hyperlink r:id="rId11" w:history="1">
         <w:r>
           <w:rPr>
             <w:rStyle w:val="Hyperlink"/>
@@ -2842,23 +2540,7 @@
           <w:rFonts w:ascii="Times New Roman" w:hAnsi="Times New Roman" w:cs="Times New Roman"/>
           <w:lang w:val="es-ES"/>
         </w:rPr>
-        <w:t xml:space="preserve">Después de bajar el </w:t>
-      </w:r>
-      <w:proofErr w:type="spellStart"/>
-      <w:r>
-        <w:rPr>
-          <w:rFonts w:ascii="Times New Roman" w:hAnsi="Times New Roman" w:cs="Times New Roman"/>
-          <w:lang w:val="es-ES"/>
-        </w:rPr>
-        <w:t>zip</w:t>
-      </w:r>
-      <w:proofErr w:type="spellEnd"/>
-      <w:r>
-        <w:rPr>
-          <w:rFonts w:ascii="Times New Roman" w:hAnsi="Times New Roman" w:cs="Times New Roman"/>
-          <w:lang w:val="es-ES"/>
-        </w:rPr>
-        <w:t xml:space="preserve"> y de contar con todo lo anterior, solo se descomprime todo en una carpeta. </w:t>
+        <w:t xml:space="preserve">Después de bajar el zip y de contar con todo lo anterior, solo se descomprime todo en una carpeta. </w:t>
       </w:r>
     </w:p>
     <w:p>
@@ -2895,23 +2577,7 @@
           <w:rFonts w:ascii="Times New Roman" w:hAnsi="Times New Roman" w:cs="Times New Roman"/>
           <w:lang w:val="es-ES"/>
         </w:rPr>
-        <w:t>Una vez que ya se tiene el código se guarda el archivo con la extensión ‘.</w:t>
-      </w:r>
-      <w:proofErr w:type="spellStart"/>
-      <w:r>
-        <w:rPr>
-          <w:rFonts w:ascii="Times New Roman" w:hAnsi="Times New Roman" w:cs="Times New Roman"/>
-          <w:lang w:val="es-ES"/>
-        </w:rPr>
-        <w:t>plox</w:t>
-      </w:r>
-      <w:proofErr w:type="spellEnd"/>
-      <w:r>
-        <w:rPr>
-          <w:rFonts w:ascii="Times New Roman" w:hAnsi="Times New Roman" w:cs="Times New Roman"/>
-          <w:lang w:val="es-ES"/>
-        </w:rPr>
-        <w:t>’.</w:t>
+        <w:t>Una vez que ya se tiene el código se guarda el archivo con la extensión ‘.plox’.</w:t>
       </w:r>
     </w:p>
     <w:p>
@@ -2941,37 +2607,12 @@
           <w:lang w:val="es-ES"/>
         </w:rPr>
       </w:pPr>
-      <w:proofErr w:type="spellStart"/>
-      <w:r>
-        <w:rPr>
-          <w:rFonts w:ascii="Times New Roman" w:hAnsi="Times New Roman" w:cs="Times New Roman"/>
-          <w:lang w:val="es-ES"/>
-        </w:rPr>
-        <w:t>rake</w:t>
-      </w:r>
-      <w:proofErr w:type="spellEnd"/>
-      <w:r>
-        <w:rPr>
-          <w:rFonts w:ascii="Times New Roman" w:hAnsi="Times New Roman" w:cs="Times New Roman"/>
-          <w:lang w:val="es-ES"/>
-        </w:rPr>
-        <w:t xml:space="preserve"> </w:t>
-      </w:r>
-      <w:proofErr w:type="spellStart"/>
-      <w:r>
-        <w:rPr>
-          <w:rFonts w:ascii="Times New Roman" w:hAnsi="Times New Roman" w:cs="Times New Roman"/>
-          <w:lang w:val="es-ES"/>
-        </w:rPr>
-        <w:t>generate</w:t>
-      </w:r>
-      <w:proofErr w:type="spellEnd"/>
-      <w:r>
-        <w:rPr>
-          <w:rFonts w:ascii="Times New Roman" w:hAnsi="Times New Roman" w:cs="Times New Roman"/>
-          <w:lang w:val="es-ES"/>
-        </w:rPr>
-        <w:t xml:space="preserve"> </w:t>
+      <w:r>
+        <w:rPr>
+          <w:rFonts w:ascii="Times New Roman" w:hAnsi="Times New Roman" w:cs="Times New Roman"/>
+          <w:lang w:val="es-ES"/>
+        </w:rPr>
+        <w:t xml:space="preserve">rake generate </w:t>
       </w:r>
     </w:p>
     <w:p>
@@ -2986,47 +2627,13 @@
           <w:lang w:val="es-ES"/>
         </w:rPr>
       </w:pPr>
-      <w:proofErr w:type="spellStart"/>
-      <w:r>
-        <w:rPr>
-          <w:rFonts w:ascii="Times New Roman" w:hAnsi="Times New Roman" w:cs="Times New Roman"/>
-          <w:lang w:val="es-ES"/>
-        </w:rPr>
-        <w:t>ruby</w:t>
-      </w:r>
-      <w:proofErr w:type="spellEnd"/>
-      <w:r>
-        <w:rPr>
-          <w:rFonts w:ascii="Times New Roman" w:hAnsi="Times New Roman" w:cs="Times New Roman"/>
-          <w:lang w:val="es-ES"/>
-        </w:rPr>
-        <w:t xml:space="preserve"> </w:t>
-      </w:r>
-      <w:proofErr w:type="spellStart"/>
-      <w:r>
-        <w:rPr>
-          <w:rFonts w:ascii="Times New Roman" w:hAnsi="Times New Roman" w:cs="Times New Roman"/>
-          <w:lang w:val="es-ES"/>
-        </w:rPr>
-        <w:t>plox.rb</w:t>
-      </w:r>
-      <w:proofErr w:type="spellEnd"/>
-      <w:r>
-        <w:rPr>
-          <w:rFonts w:ascii="Times New Roman" w:hAnsi="Times New Roman" w:cs="Times New Roman"/>
-          <w:lang w:val="es-ES"/>
-        </w:rPr>
-        <w:t xml:space="preserve"> [nombre del archivo].</w:t>
-      </w:r>
-      <w:proofErr w:type="spellStart"/>
-      <w:r>
-        <w:rPr>
-          <w:rFonts w:ascii="Times New Roman" w:hAnsi="Times New Roman" w:cs="Times New Roman"/>
-          <w:lang w:val="es-ES"/>
-        </w:rPr>
-        <w:t>plox</w:t>
-      </w:r>
-      <w:proofErr w:type="spellEnd"/>
+      <w:r>
+        <w:rPr>
+          <w:rFonts w:ascii="Times New Roman" w:hAnsi="Times New Roman" w:cs="Times New Roman"/>
+          <w:lang w:val="es-ES"/>
+        </w:rPr>
+        <w:t>ruby plox.rb [nombre del archivo].plox</w:t>
+      </w:r>
     </w:p>
     <w:p>
       <w:pPr>
@@ -3089,6 +2696,8 @@
       </w:pPr>
     </w:p>
     <w:sectPr>
+      <w:footerReference w:type="even" r:id="rId12"/>
+      <w:footerReference w:type="default" r:id="rId13"/>
       <w:pgSz w:w="12240" w:h="15840"/>
       <w:pgMar w:top="1440" w:right="1440" w:bottom="1440" w:left="1440" w:header="720" w:footer="720" w:gutter="0"/>
       <w:cols w:space="720"/>
@@ -3098,9 +2707,148 @@
 </w:document>
 </file>
 
+<file path=word/endnotes.xml><?xml version="1.0" encoding="utf-8"?>
+<w:endnotes xmlns:wpc="http://schemas.microsoft.com/office/word/2010/wordprocessingCanvas" xmlns:mo="http://schemas.microsoft.com/office/mac/office/2008/main" xmlns:mc="http://schemas.openxmlformats.org/markup-compatibility/2006" xmlns:mv="urn:schemas-microsoft-com:mac:vml" xmlns:o="urn:schemas-microsoft-com:office:office" xmlns:r="http://schemas.openxmlformats.org/officeDocument/2006/relationships" xmlns:m="http://schemas.openxmlformats.org/officeDocument/2006/math" xmlns:v="urn:schemas-microsoft-com:vml" xmlns:wp14="http://schemas.microsoft.com/office/word/2010/wordprocessingDrawing" xmlns:wp="http://schemas.openxmlformats.org/drawingml/2006/wordprocessingDrawing" xmlns:w10="urn:schemas-microsoft-com:office:word" xmlns:w="http://schemas.openxmlformats.org/wordprocessingml/2006/main" xmlns:w14="http://schemas.microsoft.com/office/word/2010/wordml" xmlns:w15="http://schemas.microsoft.com/office/word/2012/wordml" xmlns:wpg="http://schemas.microsoft.com/office/word/2010/wordprocessingGroup" xmlns:wpi="http://schemas.microsoft.com/office/word/2010/wordprocessingInk" xmlns:wne="http://schemas.microsoft.com/office/word/2006/wordml" xmlns:wps="http://schemas.microsoft.com/office/word/2010/wordprocessingShape" mc:Ignorable="w14 w15 wp14">
+  <w:endnote w:type="separator" w:id="-1">
+    <w:p>
+      <w:pPr>
+        <w:spacing w:after="0" w:line="240" w:lineRule="auto"/>
+      </w:pPr>
+      <w:r>
+        <w:separator/>
+      </w:r>
+    </w:p>
+  </w:endnote>
+  <w:endnote w:type="continuationSeparator" w:id="0">
+    <w:p>
+      <w:pPr>
+        <w:spacing w:after="0" w:line="240" w:lineRule="auto"/>
+      </w:pPr>
+      <w:r>
+        <w:continuationSeparator/>
+      </w:r>
+    </w:p>
+  </w:endnote>
+</w:endnotes>
+</file>
+
+<file path=word/footer1.xml><?xml version="1.0" encoding="utf-8"?>
+<w:ftr xmlns:wpc="http://schemas.microsoft.com/office/word/2010/wordprocessingCanvas" xmlns:mo="http://schemas.microsoft.com/office/mac/office/2008/main" xmlns:mc="http://schemas.openxmlformats.org/markup-compatibility/2006" xmlns:mv="urn:schemas-microsoft-com:mac:vml" xmlns:o="urn:schemas-microsoft-com:office:office" xmlns:r="http://schemas.openxmlformats.org/officeDocument/2006/relationships" xmlns:m="http://schemas.openxmlformats.org/officeDocument/2006/math" xmlns:v="urn:schemas-microsoft-com:vml" xmlns:wp14="http://schemas.microsoft.com/office/word/2010/wordprocessingDrawing" xmlns:wp="http://schemas.openxmlformats.org/drawingml/2006/wordprocessingDrawing" xmlns:w10="urn:schemas-microsoft-com:office:word" xmlns:w="http://schemas.openxmlformats.org/wordprocessingml/2006/main" xmlns:w14="http://schemas.microsoft.com/office/word/2010/wordml" xmlns:w15="http://schemas.microsoft.com/office/word/2012/wordml" xmlns:wpg="http://schemas.microsoft.com/office/word/2010/wordprocessingGroup" xmlns:wpi="http://schemas.microsoft.com/office/word/2010/wordprocessingInk" xmlns:wne="http://schemas.microsoft.com/office/word/2006/wordml" xmlns:wps="http://schemas.microsoft.com/office/word/2010/wordprocessingShape" mc:Ignorable="w14 w15 wp14">
+  <w:p>
+    <w:pPr>
+      <w:pStyle w:val="Footer"/>
+      <w:framePr w:wrap="none" w:vAnchor="text" w:hAnchor="margin" w:xAlign="right" w:y="1"/>
+      <w:rPr>
+        <w:rStyle w:val="PageNumber"/>
+      </w:rPr>
+    </w:pPr>
+    <w:r>
+      <w:rPr>
+        <w:rStyle w:val="PageNumber"/>
+      </w:rPr>
+      <w:fldChar w:fldCharType="begin"/>
+    </w:r>
+    <w:r>
+      <w:rPr>
+        <w:rStyle w:val="PageNumber"/>
+      </w:rPr>
+      <w:instrText xml:space="preserve">PAGE  </w:instrText>
+    </w:r>
+    <w:r>
+      <w:rPr>
+        <w:rStyle w:val="PageNumber"/>
+      </w:rPr>
+      <w:fldChar w:fldCharType="end"/>
+    </w:r>
+  </w:p>
+  <w:p>
+    <w:pPr>
+      <w:pStyle w:val="Footer"/>
+      <w:ind w:right="360"/>
+    </w:pPr>
+  </w:p>
+</w:ftr>
+</file>
+
+<file path=word/footer2.xml><?xml version="1.0" encoding="utf-8"?>
+<w:ftr xmlns:wpc="http://schemas.microsoft.com/office/word/2010/wordprocessingCanvas" xmlns:mo="http://schemas.microsoft.com/office/mac/office/2008/main" xmlns:mc="http://schemas.openxmlformats.org/markup-compatibility/2006" xmlns:mv="urn:schemas-microsoft-com:mac:vml" xmlns:o="urn:schemas-microsoft-com:office:office" xmlns:r="http://schemas.openxmlformats.org/officeDocument/2006/relationships" xmlns:m="http://schemas.openxmlformats.org/officeDocument/2006/math" xmlns:v="urn:schemas-microsoft-com:vml" xmlns:wp14="http://schemas.microsoft.com/office/word/2010/wordprocessingDrawing" xmlns:wp="http://schemas.openxmlformats.org/drawingml/2006/wordprocessingDrawing" xmlns:w10="urn:schemas-microsoft-com:office:word" xmlns:w="http://schemas.openxmlformats.org/wordprocessingml/2006/main" xmlns:w14="http://schemas.microsoft.com/office/word/2010/wordml" xmlns:w15="http://schemas.microsoft.com/office/word/2012/wordml" xmlns:wpg="http://schemas.microsoft.com/office/word/2010/wordprocessingGroup" xmlns:wpi="http://schemas.microsoft.com/office/word/2010/wordprocessingInk" xmlns:wne="http://schemas.microsoft.com/office/word/2006/wordml" xmlns:wps="http://schemas.microsoft.com/office/word/2010/wordprocessingShape" mc:Ignorable="w14 w15 wp14">
+  <w:p>
+    <w:pPr>
+      <w:pStyle w:val="Footer"/>
+      <w:framePr w:wrap="none" w:vAnchor="text" w:hAnchor="margin" w:xAlign="right" w:y="1"/>
+      <w:rPr>
+        <w:rStyle w:val="PageNumber"/>
+      </w:rPr>
+    </w:pPr>
+    <w:r>
+      <w:rPr>
+        <w:rStyle w:val="PageNumber"/>
+      </w:rPr>
+      <w:fldChar w:fldCharType="begin"/>
+    </w:r>
+    <w:r>
+      <w:rPr>
+        <w:rStyle w:val="PageNumber"/>
+      </w:rPr>
+      <w:instrText xml:space="preserve">PAGE  </w:instrText>
+    </w:r>
+    <w:r>
+      <w:rPr>
+        <w:rStyle w:val="PageNumber"/>
+      </w:rPr>
+      <w:fldChar w:fldCharType="separate"/>
+    </w:r>
+    <w:r>
+      <w:rPr>
+        <w:rStyle w:val="PageNumber"/>
+        <w:noProof/>
+      </w:rPr>
+      <w:t>1</w:t>
+    </w:r>
+    <w:r>
+      <w:rPr>
+        <w:rStyle w:val="PageNumber"/>
+      </w:rPr>
+      <w:fldChar w:fldCharType="end"/>
+    </w:r>
+  </w:p>
+  <w:p>
+    <w:pPr>
+      <w:pStyle w:val="Footer"/>
+      <w:ind w:right="360"/>
+    </w:pPr>
+  </w:p>
+</w:ftr>
+</file>
+
+<file path=word/footnotes.xml><?xml version="1.0" encoding="utf-8"?>
+<w:footnotes xmlns:wpc="http://schemas.microsoft.com/office/word/2010/wordprocessingCanvas" xmlns:mo="http://schemas.microsoft.com/office/mac/office/2008/main" xmlns:mc="http://schemas.openxmlformats.org/markup-compatibility/2006" xmlns:mv="urn:schemas-microsoft-com:mac:vml" xmlns:o="urn:schemas-microsoft-com:office:office" xmlns:r="http://schemas.openxmlformats.org/officeDocument/2006/relationships" xmlns:m="http://schemas.openxmlformats.org/officeDocument/2006/math" xmlns:v="urn:schemas-microsoft-com:vml" xmlns:wp14="http://schemas.microsoft.com/office/word/2010/wordprocessingDrawing" xmlns:wp="http://schemas.openxmlformats.org/drawingml/2006/wordprocessingDrawing" xmlns:w10="urn:schemas-microsoft-com:office:word" xmlns:w="http://schemas.openxmlformats.org/wordprocessingml/2006/main" xmlns:w14="http://schemas.microsoft.com/office/word/2010/wordml" xmlns:w15="http://schemas.microsoft.com/office/word/2012/wordml" xmlns:wpg="http://schemas.microsoft.com/office/word/2010/wordprocessingGroup" xmlns:wpi="http://schemas.microsoft.com/office/word/2010/wordprocessingInk" xmlns:wne="http://schemas.microsoft.com/office/word/2006/wordml" xmlns:wps="http://schemas.microsoft.com/office/word/2010/wordprocessingShape" mc:Ignorable="w14 w15 wp14">
+  <w:footnote w:type="separator" w:id="-1">
+    <w:p>
+      <w:pPr>
+        <w:spacing w:after="0" w:line="240" w:lineRule="auto"/>
+      </w:pPr>
+      <w:r>
+        <w:separator/>
+      </w:r>
+    </w:p>
+  </w:footnote>
+  <w:footnote w:type="continuationSeparator" w:id="0">
+    <w:p>
+      <w:pPr>
+        <w:spacing w:after="0" w:line="240" w:lineRule="auto"/>
+      </w:pPr>
+      <w:r>
+        <w:continuationSeparator/>
+      </w:r>
+    </w:p>
+  </w:footnote>
+</w:footnotes>
+</file>
+
 <file path=word/numbering.xml><?xml version="1.0" encoding="utf-8"?>
-<w:numbering xmlns:wpc="http://schemas.microsoft.com/office/word/2010/wordprocessingCanvas" xmlns:mc="http://schemas.openxmlformats.org/markup-compatibility/2006" xmlns:o="urn:schemas-microsoft-com:office:office" xmlns:r="http://schemas.openxmlformats.org/officeDocument/2006/relationships" xmlns:m="http://schemas.openxmlformats.org/officeDocument/2006/math" xmlns:v="urn:schemas-microsoft-com:vml" xmlns:wp14="http://schemas.microsoft.com/office/word/2010/wordprocessingDrawing" xmlns:wp="http://schemas.openxmlformats.org/drawingml/2006/wordprocessingDrawing" xmlns:w10="urn:schemas-microsoft-com:office:word" xmlns:w="http://schemas.openxmlformats.org/wordprocessingml/2006/main" xmlns:w14="http://schemas.microsoft.com/office/word/2010/wordml" xmlns:w15="http://schemas.microsoft.com/office/word/2012/wordml" xmlns:wpg="http://schemas.microsoft.com/office/word/2010/wordprocessingGroup" xmlns:wpi="http://schemas.microsoft.com/office/word/2010/wordprocessingInk" xmlns:wne="http://schemas.microsoft.com/office/word/2006/wordml" xmlns:wps="http://schemas.microsoft.com/office/word/2010/wordprocessingShape" mc:Ignorable="w14 w15 wp14">
-  <w:abstractNum w:abstractNumId="0" w15:restartNumberingAfterBreak="0">
+<w:numbering xmlns:wpc="http://schemas.microsoft.com/office/word/2010/wordprocessingCanvas" xmlns:mo="http://schemas.microsoft.com/office/mac/office/2008/main" xmlns:mc="http://schemas.openxmlformats.org/markup-compatibility/2006" xmlns:mv="urn:schemas-microsoft-com:mac:vml" xmlns:o="urn:schemas-microsoft-com:office:office" xmlns:r="http://schemas.openxmlformats.org/officeDocument/2006/relationships" xmlns:m="http://schemas.openxmlformats.org/officeDocument/2006/math" xmlns:v="urn:schemas-microsoft-com:vml" xmlns:wp14="http://schemas.microsoft.com/office/word/2010/wordprocessingDrawing" xmlns:wp="http://schemas.openxmlformats.org/drawingml/2006/wordprocessingDrawing" xmlns:w10="urn:schemas-microsoft-com:office:word" xmlns:w="http://schemas.openxmlformats.org/wordprocessingml/2006/main" xmlns:w14="http://schemas.microsoft.com/office/word/2010/wordml" xmlns:w15="http://schemas.microsoft.com/office/word/2012/wordml" xmlns:wpg="http://schemas.microsoft.com/office/word/2010/wordprocessingGroup" xmlns:wpi="http://schemas.microsoft.com/office/word/2010/wordprocessingInk" xmlns:wne="http://schemas.microsoft.com/office/word/2006/wordml" xmlns:wps="http://schemas.microsoft.com/office/word/2010/wordprocessingShape" mc:Ignorable="w14 w15 wp14">
+  <w:abstractNum w:abstractNumId="0">
     <w:nsid w:val="03FD1FD3"/>
     <w:multiLevelType w:val="hybridMultilevel"/>
     <w:tmpl w:val="26F63438"/>
@@ -3213,7 +2961,7 @@
       </w:rPr>
     </w:lvl>
   </w:abstractNum>
-  <w:abstractNum w:abstractNumId="1" w15:restartNumberingAfterBreak="0">
+  <w:abstractNum w:abstractNumId="1">
     <w:nsid w:val="2C416AFB"/>
     <w:multiLevelType w:val="hybridMultilevel"/>
     <w:tmpl w:val="CD12CBC4"/>
@@ -3326,7 +3074,7 @@
       </w:rPr>
     </w:lvl>
   </w:abstractNum>
-  <w:abstractNum w:abstractNumId="2" w15:restartNumberingAfterBreak="0">
+  <w:abstractNum w:abstractNumId="2">
     <w:nsid w:val="46974F53"/>
     <w:multiLevelType w:val="hybridMultilevel"/>
     <w:tmpl w:val="D0E6B2DE"/>
@@ -3439,7 +3187,7 @@
       </w:rPr>
     </w:lvl>
   </w:abstractNum>
-  <w:abstractNum w:abstractNumId="3" w15:restartNumberingAfterBreak="0">
+  <w:abstractNum w:abstractNumId="3">
     <w:nsid w:val="4B327767"/>
     <w:multiLevelType w:val="hybridMultilevel"/>
     <w:tmpl w:val="DCE26D5A"/>
@@ -3525,7 +3273,7 @@
       </w:pPr>
     </w:lvl>
   </w:abstractNum>
-  <w:abstractNum w:abstractNumId="4" w15:restartNumberingAfterBreak="0">
+  <w:abstractNum w:abstractNumId="4">
     <w:nsid w:val="5F714488"/>
     <w:multiLevelType w:val="hybridMultilevel"/>
     <w:tmpl w:val="44E679BC"/>
@@ -3638,7 +3386,7 @@
       </w:rPr>
     </w:lvl>
   </w:abstractNum>
-  <w:abstractNum w:abstractNumId="5" w15:restartNumberingAfterBreak="0">
+  <w:abstractNum w:abstractNumId="5">
     <w:nsid w:val="76A325BE"/>
     <w:multiLevelType w:val="hybridMultilevel"/>
     <w:tmpl w:val="3F0E4EDC"/>
@@ -3789,7 +3537,7 @@
       </w:pPr>
     </w:pPrDefault>
   </w:docDefaults>
-  <w:latentStyles w:defLockedState="0" w:defUIPriority="99" w:defSemiHidden="0" w:defUnhideWhenUsed="0" w:defQFormat="0" w:count="371">
+  <w:latentStyles w:defLockedState="0" w:defUIPriority="99" w:defSemiHidden="0" w:defUnhideWhenUsed="0" w:defQFormat="0" w:count="380">
     <w:lsdException w:name="Normal" w:uiPriority="0" w:qFormat="1"/>
     <w:lsdException w:name="heading 1" w:uiPriority="9" w:qFormat="1"/>
     <w:lsdException w:name="heading 2" w:semiHidden="1" w:uiPriority="9" w:unhideWhenUsed="1" w:qFormat="1"/>
@@ -4213,6 +3961,7 @@
   <w:style w:type="character" w:default="1" w:styleId="DefaultParagraphFont">
     <w:name w:val="Default Paragraph Font"/>
     <w:uiPriority w:val="1"/>
+    <w:semiHidden/>
     <w:unhideWhenUsed/>
   </w:style>
   <w:style w:type="table" w:default="1" w:styleId="TableNormal">
@@ -4320,6 +4069,36 @@
       <w:spacing w:after="100"/>
       <w:ind w:left="220"/>
     </w:pPr>
+  </w:style>
+  <w:style w:type="paragraph" w:styleId="Footer">
+    <w:name w:val="footer"/>
+    <w:basedOn w:val="Normal"/>
+    <w:link w:val="FooterChar"/>
+    <w:uiPriority w:val="99"/>
+    <w:unhideWhenUsed/>
+    <w:rsid w:val="009F2BD0"/>
+    <w:pPr>
+      <w:tabs>
+        <w:tab w:val="center" w:pos="4680"/>
+        <w:tab w:val="right" w:pos="9360"/>
+      </w:tabs>
+      <w:spacing w:after="0" w:line="240" w:lineRule="auto"/>
+    </w:pPr>
+  </w:style>
+  <w:style w:type="character" w:customStyle="1" w:styleId="FooterChar">
+    <w:name w:val="Footer Char"/>
+    <w:basedOn w:val="DefaultParagraphFont"/>
+    <w:link w:val="Footer"/>
+    <w:uiPriority w:val="99"/>
+    <w:rsid w:val="009F2BD0"/>
+  </w:style>
+  <w:style w:type="character" w:styleId="PageNumber">
+    <w:name w:val="page number"/>
+    <w:basedOn w:val="DefaultParagraphFont"/>
+    <w:uiPriority w:val="99"/>
+    <w:semiHidden/>
+    <w:unhideWhenUsed/>
+    <w:rsid w:val="009F2BD0"/>
   </w:style>
 </w:styles>
 </file>
@@ -4590,7 +4369,7 @@
 </file>
 
 <file path=customXml/itemProps1.xml><?xml version="1.0" encoding="utf-8"?>
-<ds:datastoreItem xmlns:ds="http://schemas.openxmlformats.org/officeDocument/2006/customXml" ds:itemID="{17910CF5-F27D-4D54-A8F1-3A6FEB87D4C9}">
+<ds:datastoreItem xmlns:ds="http://schemas.openxmlformats.org/officeDocument/2006/customXml" ds:itemID="{1347552E-E114-2E41-BF59-14C7AB9FBF15}">
   <ds:schemaRefs>
     <ds:schemaRef ds:uri="http://schemas.openxmlformats.org/officeDocument/2006/bibliography"/>
   </ds:schemaRefs>

</xml_diff>